<commit_message>
add two data items for gettopList and fix bug for gethistorydata
</commit_message>
<xml_diff>
--- a/doc/api-doc_new.docx
+++ b/doc/api-doc_new.docx
@@ -5981,6 +5981,9 @@
           <w:ilvl w:val="0"/>
           <w:numId w:val="2"/>
         </w:numPr>
+        <w:rPr>
+          <w:lang w:eastAsia="zh-CN"/>
+        </w:rPr>
       </w:pPr>
       <w:r>
         <w:rPr>
@@ -6041,8 +6044,6 @@
         </w:rPr>
         <w:t>news24h</w:t>
       </w:r>
-      <w:bookmarkStart w:id="44" w:name="_GoBack"/>
-      <w:bookmarkEnd w:id="44"/>
     </w:p>
     <w:p>
       <w:pPr>
@@ -6889,55 +6890,55 @@
           <w:lang w:eastAsia="zh-CN"/>
         </w:rPr>
       </w:pPr>
-      <w:bookmarkStart w:id="45" w:name="获取股票强弱比"/>
+      <w:bookmarkStart w:id="44" w:name="获取股票强弱比"/>
+      <w:bookmarkEnd w:id="44"/>
+      <w:r>
+        <w:rPr>
+          <w:lang w:eastAsia="zh-CN"/>
+        </w:rPr>
+        <w:t>根据日期获取</w:t>
+      </w:r>
+      <w:r>
+        <w:rPr>
+          <w:lang w:eastAsia="zh-CN"/>
+        </w:rPr>
+        <w:t>FinanceRadio</w:t>
+      </w:r>
+    </w:p>
+    <w:p>
+      <w:pPr>
+        <w:pStyle w:val="4"/>
+        <w:rPr>
+          <w:lang w:eastAsia="zh-CN"/>
+        </w:rPr>
+      </w:pPr>
+      <w:bookmarkStart w:id="45" w:name="简要描述-12"/>
       <w:bookmarkEnd w:id="45"/>
       <w:r>
         <w:rPr>
           <w:lang w:eastAsia="zh-CN"/>
         </w:rPr>
-        <w:t>根据日期获取</w:t>
-      </w:r>
-      <w:r>
+        <w:t>简要描述：</w:t>
+      </w:r>
+    </w:p>
+    <w:p>
+      <w:pPr>
+        <w:pStyle w:val="Compact"/>
+        <w:numPr>
+          <w:ilvl w:val="0"/>
+          <w:numId w:val="2"/>
+        </w:numPr>
         <w:rPr>
           <w:lang w:eastAsia="zh-CN"/>
         </w:rPr>
-        <w:t>FinanceRadio</w:t>
-      </w:r>
+      </w:pPr>
     </w:p>
     <w:p>
       <w:pPr>
         <w:pStyle w:val="4"/>
-        <w:rPr>
-          <w:lang w:eastAsia="zh-CN"/>
-        </w:rPr>
-      </w:pPr>
-      <w:bookmarkStart w:id="46" w:name="简要描述-12"/>
+      </w:pPr>
+      <w:bookmarkStart w:id="46" w:name="请求url-12"/>
       <w:bookmarkEnd w:id="46"/>
-      <w:r>
-        <w:rPr>
-          <w:lang w:eastAsia="zh-CN"/>
-        </w:rPr>
-        <w:t>简要描述：</w:t>
-      </w:r>
-    </w:p>
-    <w:p>
-      <w:pPr>
-        <w:pStyle w:val="Compact"/>
-        <w:numPr>
-          <w:ilvl w:val="0"/>
-          <w:numId w:val="2"/>
-        </w:numPr>
-        <w:rPr>
-          <w:lang w:eastAsia="zh-CN"/>
-        </w:rPr>
-      </w:pPr>
-    </w:p>
-    <w:p>
-      <w:pPr>
-        <w:pStyle w:val="4"/>
-      </w:pPr>
-      <w:bookmarkStart w:id="47" w:name="请求url-12"/>
-      <w:bookmarkEnd w:id="47"/>
       <w:r>
         <w:t>请求</w:t>
       </w:r>
@@ -6968,33 +6969,33 @@
       <w:pPr>
         <w:pStyle w:val="4"/>
       </w:pPr>
-      <w:bookmarkStart w:id="48" w:name="请求方式-12"/>
+      <w:bookmarkStart w:id="47" w:name="请求方式-12"/>
+      <w:bookmarkEnd w:id="47"/>
+      <w:r>
+        <w:t>请求方式：</w:t>
+      </w:r>
+    </w:p>
+    <w:p>
+      <w:pPr>
+        <w:pStyle w:val="Compact"/>
+        <w:numPr>
+          <w:ilvl w:val="0"/>
+          <w:numId w:val="2"/>
+        </w:numPr>
+      </w:pPr>
+      <w:r>
+        <w:rPr>
+          <w:rStyle w:val="VerbatimChar"/>
+        </w:rPr>
+        <w:t>GET</w:t>
+      </w:r>
+    </w:p>
+    <w:p>
+      <w:pPr>
+        <w:pStyle w:val="4"/>
+      </w:pPr>
+      <w:bookmarkStart w:id="48" w:name="请求参数-12"/>
       <w:bookmarkEnd w:id="48"/>
-      <w:r>
-        <w:t>请求方式：</w:t>
-      </w:r>
-    </w:p>
-    <w:p>
-      <w:pPr>
-        <w:pStyle w:val="Compact"/>
-        <w:numPr>
-          <w:ilvl w:val="0"/>
-          <w:numId w:val="2"/>
-        </w:numPr>
-      </w:pPr>
-      <w:r>
-        <w:rPr>
-          <w:rStyle w:val="VerbatimChar"/>
-        </w:rPr>
-        <w:t>GET</w:t>
-      </w:r>
-    </w:p>
-    <w:p>
-      <w:pPr>
-        <w:pStyle w:val="4"/>
-      </w:pPr>
-      <w:bookmarkStart w:id="49" w:name="请求参数-12"/>
-      <w:bookmarkEnd w:id="49"/>
       <w:r>
         <w:t>请求参数</w:t>
       </w:r>
@@ -7553,8 +7554,8 @@
       <w:pPr>
         <w:pStyle w:val="4"/>
       </w:pPr>
-      <w:bookmarkStart w:id="50" w:name="返回示例-12"/>
-      <w:bookmarkEnd w:id="50"/>
+      <w:bookmarkStart w:id="49" w:name="返回示例-12"/>
+      <w:bookmarkEnd w:id="49"/>
       <w:r>
         <w:t>返回示例</w:t>
       </w:r>
@@ -7798,59 +7799,58 @@
       <w:pPr>
         <w:pStyle w:val="3"/>
         <w:rPr>
-          <w:rFonts w:hint="eastAsia"/>
           <w:lang w:eastAsia="zh-CN"/>
         </w:rPr>
       </w:pPr>
-      <w:bookmarkStart w:id="51" w:name="获取股票涨跌比"/>
+      <w:bookmarkStart w:id="50" w:name="获取股票涨跌比"/>
+      <w:bookmarkEnd w:id="50"/>
+      <w:r>
+        <w:rPr>
+          <w:lang w:eastAsia="zh-CN"/>
+        </w:rPr>
+        <w:t>根据日期获取</w:t>
+      </w:r>
+      <w:r>
+        <w:rPr>
+          <w:lang w:eastAsia="zh-CN"/>
+        </w:rPr>
+        <w:t>FinanceRadio</w:t>
+      </w:r>
+    </w:p>
+    <w:p>
+      <w:pPr>
+        <w:pStyle w:val="4"/>
+        <w:rPr>
+          <w:lang w:eastAsia="zh-CN"/>
+        </w:rPr>
+      </w:pPr>
+      <w:bookmarkStart w:id="51" w:name="简要描述-13"/>
       <w:bookmarkEnd w:id="51"/>
       <w:r>
         <w:rPr>
           <w:lang w:eastAsia="zh-CN"/>
         </w:rPr>
-        <w:t>根据日期获取</w:t>
-      </w:r>
-      <w:r>
+        <w:t>简要描述：</w:t>
+      </w:r>
+    </w:p>
+    <w:p>
+      <w:pPr>
+        <w:pStyle w:val="Compact"/>
+        <w:numPr>
+          <w:ilvl w:val="0"/>
+          <w:numId w:val="2"/>
+        </w:numPr>
         <w:rPr>
           <w:lang w:eastAsia="zh-CN"/>
         </w:rPr>
-        <w:t>FinanceRadio</w:t>
-      </w:r>
+      </w:pPr>
     </w:p>
     <w:p>
       <w:pPr>
         <w:pStyle w:val="4"/>
-        <w:rPr>
-          <w:lang w:eastAsia="zh-CN"/>
-        </w:rPr>
-      </w:pPr>
-      <w:bookmarkStart w:id="52" w:name="简要描述-13"/>
+      </w:pPr>
+      <w:bookmarkStart w:id="52" w:name="请求url-13"/>
       <w:bookmarkEnd w:id="52"/>
-      <w:r>
-        <w:rPr>
-          <w:lang w:eastAsia="zh-CN"/>
-        </w:rPr>
-        <w:t>简要描述：</w:t>
-      </w:r>
-    </w:p>
-    <w:p>
-      <w:pPr>
-        <w:pStyle w:val="Compact"/>
-        <w:numPr>
-          <w:ilvl w:val="0"/>
-          <w:numId w:val="2"/>
-        </w:numPr>
-        <w:rPr>
-          <w:lang w:eastAsia="zh-CN"/>
-        </w:rPr>
-      </w:pPr>
-    </w:p>
-    <w:p>
-      <w:pPr>
-        <w:pStyle w:val="4"/>
-      </w:pPr>
-      <w:bookmarkStart w:id="53" w:name="请求url-13"/>
-      <w:bookmarkEnd w:id="53"/>
       <w:r>
         <w:t>请求</w:t>
       </w:r>
@@ -7887,33 +7887,33 @@
       <w:pPr>
         <w:pStyle w:val="4"/>
       </w:pPr>
-      <w:bookmarkStart w:id="54" w:name="请求方式-13"/>
+      <w:bookmarkStart w:id="53" w:name="请求方式-13"/>
+      <w:bookmarkEnd w:id="53"/>
+      <w:r>
+        <w:t>请求方式：</w:t>
+      </w:r>
+    </w:p>
+    <w:p>
+      <w:pPr>
+        <w:pStyle w:val="Compact"/>
+        <w:numPr>
+          <w:ilvl w:val="0"/>
+          <w:numId w:val="2"/>
+        </w:numPr>
+      </w:pPr>
+      <w:r>
+        <w:rPr>
+          <w:rStyle w:val="VerbatimChar"/>
+        </w:rPr>
+        <w:t>GET</w:t>
+      </w:r>
+    </w:p>
+    <w:p>
+      <w:pPr>
+        <w:pStyle w:val="4"/>
+      </w:pPr>
+      <w:bookmarkStart w:id="54" w:name="请求参数-13"/>
       <w:bookmarkEnd w:id="54"/>
-      <w:r>
-        <w:t>请求方式：</w:t>
-      </w:r>
-    </w:p>
-    <w:p>
-      <w:pPr>
-        <w:pStyle w:val="Compact"/>
-        <w:numPr>
-          <w:ilvl w:val="0"/>
-          <w:numId w:val="2"/>
-        </w:numPr>
-      </w:pPr>
-      <w:r>
-        <w:rPr>
-          <w:rStyle w:val="VerbatimChar"/>
-        </w:rPr>
-        <w:t>GET</w:t>
-      </w:r>
-    </w:p>
-    <w:p>
-      <w:pPr>
-        <w:pStyle w:val="4"/>
-      </w:pPr>
-      <w:bookmarkStart w:id="55" w:name="请求参数-13"/>
-      <w:bookmarkEnd w:id="55"/>
       <w:r>
         <w:t>请求参数</w:t>
       </w:r>
@@ -8102,8 +8102,8 @@
             <w:pPr>
               <w:pStyle w:val="Compact"/>
             </w:pPr>
-            <w:bookmarkStart w:id="56" w:name="返回示例-13"/>
-            <w:bookmarkEnd w:id="56"/>
+            <w:bookmarkStart w:id="55" w:name="返回示例-13"/>
+            <w:bookmarkEnd w:id="55"/>
             <w:r>
               <w:t>pageNum</w:t>
             </w:r>
@@ -8533,8 +8533,8 @@
           <w:lang w:eastAsia="zh-CN"/>
         </w:rPr>
       </w:pPr>
-      <w:bookmarkStart w:id="57" w:name="获取期指领先指数"/>
-      <w:bookmarkEnd w:id="57"/>
+      <w:bookmarkStart w:id="56" w:name="获取期指领先指数"/>
+      <w:bookmarkEnd w:id="56"/>
       <w:r>
         <w:rPr>
           <w:lang w:eastAsia="zh-CN"/>
@@ -8562,33 +8562,33 @@
           <w:lang w:eastAsia="zh-CN"/>
         </w:rPr>
       </w:pPr>
-      <w:bookmarkStart w:id="58" w:name="简要描述-14"/>
+      <w:bookmarkStart w:id="57" w:name="简要描述-14"/>
+      <w:bookmarkEnd w:id="57"/>
+      <w:r>
+        <w:rPr>
+          <w:lang w:eastAsia="zh-CN"/>
+        </w:rPr>
+        <w:t>简要描述：</w:t>
+      </w:r>
+    </w:p>
+    <w:p>
+      <w:pPr>
+        <w:pStyle w:val="Compact"/>
+        <w:numPr>
+          <w:ilvl w:val="0"/>
+          <w:numId w:val="2"/>
+        </w:numPr>
+        <w:rPr>
+          <w:lang w:eastAsia="zh-CN"/>
+        </w:rPr>
+      </w:pPr>
+    </w:p>
+    <w:p>
+      <w:pPr>
+        <w:pStyle w:val="4"/>
+      </w:pPr>
+      <w:bookmarkStart w:id="58" w:name="请求url-14"/>
       <w:bookmarkEnd w:id="58"/>
-      <w:r>
-        <w:rPr>
-          <w:lang w:eastAsia="zh-CN"/>
-        </w:rPr>
-        <w:t>简要描述：</w:t>
-      </w:r>
-    </w:p>
-    <w:p>
-      <w:pPr>
-        <w:pStyle w:val="Compact"/>
-        <w:numPr>
-          <w:ilvl w:val="0"/>
-          <w:numId w:val="2"/>
-        </w:numPr>
-        <w:rPr>
-          <w:lang w:eastAsia="zh-CN"/>
-        </w:rPr>
-      </w:pPr>
-    </w:p>
-    <w:p>
-      <w:pPr>
-        <w:pStyle w:val="4"/>
-      </w:pPr>
-      <w:bookmarkStart w:id="59" w:name="请求url-14"/>
-      <w:bookmarkEnd w:id="59"/>
       <w:r>
         <w:t>请求</w:t>
       </w:r>
@@ -8625,33 +8625,33 @@
       <w:pPr>
         <w:pStyle w:val="4"/>
       </w:pPr>
-      <w:bookmarkStart w:id="60" w:name="请求方式-14"/>
+      <w:bookmarkStart w:id="59" w:name="请求方式-14"/>
+      <w:bookmarkEnd w:id="59"/>
+      <w:r>
+        <w:t>请求方式：</w:t>
+      </w:r>
+    </w:p>
+    <w:p>
+      <w:pPr>
+        <w:pStyle w:val="Compact"/>
+        <w:numPr>
+          <w:ilvl w:val="0"/>
+          <w:numId w:val="2"/>
+        </w:numPr>
+      </w:pPr>
+      <w:r>
+        <w:rPr>
+          <w:rStyle w:val="VerbatimChar"/>
+        </w:rPr>
+        <w:t>GET</w:t>
+      </w:r>
+    </w:p>
+    <w:p>
+      <w:pPr>
+        <w:pStyle w:val="4"/>
+      </w:pPr>
+      <w:bookmarkStart w:id="60" w:name="请求参数-14"/>
       <w:bookmarkEnd w:id="60"/>
-      <w:r>
-        <w:t>请求方式：</w:t>
-      </w:r>
-    </w:p>
-    <w:p>
-      <w:pPr>
-        <w:pStyle w:val="Compact"/>
-        <w:numPr>
-          <w:ilvl w:val="0"/>
-          <w:numId w:val="2"/>
-        </w:numPr>
-      </w:pPr>
-      <w:r>
-        <w:rPr>
-          <w:rStyle w:val="VerbatimChar"/>
-        </w:rPr>
-        <w:t>GET</w:t>
-      </w:r>
-    </w:p>
-    <w:p>
-      <w:pPr>
-        <w:pStyle w:val="4"/>
-      </w:pPr>
-      <w:bookmarkStart w:id="61" w:name="请求参数-14"/>
-      <w:bookmarkEnd w:id="61"/>
       <w:r>
         <w:t>请求参数</w:t>
       </w:r>
@@ -9206,8 +9206,8 @@
       <w:pPr>
         <w:pStyle w:val="4"/>
       </w:pPr>
-      <w:bookmarkStart w:id="62" w:name="返回示例-14"/>
-      <w:bookmarkEnd w:id="62"/>
+      <w:bookmarkStart w:id="61" w:name="返回示例-14"/>
+      <w:bookmarkEnd w:id="61"/>
       <w:r>
         <w:t>返回示例</w:t>
       </w:r>
@@ -9472,8 +9472,8 @@
           <w:lang w:eastAsia="zh-CN"/>
         </w:rPr>
       </w:pPr>
-      <w:bookmarkStart w:id="63" w:name="获取融资融券领先指数"/>
-      <w:bookmarkEnd w:id="63"/>
+      <w:bookmarkStart w:id="62" w:name="获取融资融券领先指数"/>
+      <w:bookmarkEnd w:id="62"/>
       <w:r>
         <w:rPr>
           <w:lang w:eastAsia="zh-CN"/>
@@ -9501,33 +9501,33 @@
           <w:lang w:eastAsia="zh-CN"/>
         </w:rPr>
       </w:pPr>
-      <w:bookmarkStart w:id="64" w:name="简要描述-15"/>
+      <w:bookmarkStart w:id="63" w:name="简要描述-15"/>
+      <w:bookmarkEnd w:id="63"/>
+      <w:r>
+        <w:rPr>
+          <w:lang w:eastAsia="zh-CN"/>
+        </w:rPr>
+        <w:t>简要描述：</w:t>
+      </w:r>
+    </w:p>
+    <w:p>
+      <w:pPr>
+        <w:pStyle w:val="Compact"/>
+        <w:numPr>
+          <w:ilvl w:val="0"/>
+          <w:numId w:val="2"/>
+        </w:numPr>
+        <w:rPr>
+          <w:lang w:eastAsia="zh-CN"/>
+        </w:rPr>
+      </w:pPr>
+    </w:p>
+    <w:p>
+      <w:pPr>
+        <w:pStyle w:val="4"/>
+      </w:pPr>
+      <w:bookmarkStart w:id="64" w:name="请求url-15"/>
       <w:bookmarkEnd w:id="64"/>
-      <w:r>
-        <w:rPr>
-          <w:lang w:eastAsia="zh-CN"/>
-        </w:rPr>
-        <w:t>简要描述：</w:t>
-      </w:r>
-    </w:p>
-    <w:p>
-      <w:pPr>
-        <w:pStyle w:val="Compact"/>
-        <w:numPr>
-          <w:ilvl w:val="0"/>
-          <w:numId w:val="2"/>
-        </w:numPr>
-        <w:rPr>
-          <w:lang w:eastAsia="zh-CN"/>
-        </w:rPr>
-      </w:pPr>
-    </w:p>
-    <w:p>
-      <w:pPr>
-        <w:pStyle w:val="4"/>
-      </w:pPr>
-      <w:bookmarkStart w:id="65" w:name="请求url-15"/>
-      <w:bookmarkEnd w:id="65"/>
       <w:r>
         <w:t>请求</w:t>
       </w:r>
@@ -9564,33 +9564,33 @@
       <w:pPr>
         <w:pStyle w:val="4"/>
       </w:pPr>
-      <w:bookmarkStart w:id="66" w:name="请求方式-15"/>
+      <w:bookmarkStart w:id="65" w:name="请求方式-15"/>
+      <w:bookmarkEnd w:id="65"/>
+      <w:r>
+        <w:t>请求方式：</w:t>
+      </w:r>
+    </w:p>
+    <w:p>
+      <w:pPr>
+        <w:pStyle w:val="Compact"/>
+        <w:numPr>
+          <w:ilvl w:val="0"/>
+          <w:numId w:val="2"/>
+        </w:numPr>
+      </w:pPr>
+      <w:r>
+        <w:rPr>
+          <w:rStyle w:val="VerbatimChar"/>
+        </w:rPr>
+        <w:t>GET</w:t>
+      </w:r>
+    </w:p>
+    <w:p>
+      <w:pPr>
+        <w:pStyle w:val="4"/>
+      </w:pPr>
+      <w:bookmarkStart w:id="66" w:name="请求参数-15"/>
       <w:bookmarkEnd w:id="66"/>
-      <w:r>
-        <w:t>请求方式：</w:t>
-      </w:r>
-    </w:p>
-    <w:p>
-      <w:pPr>
-        <w:pStyle w:val="Compact"/>
-        <w:numPr>
-          <w:ilvl w:val="0"/>
-          <w:numId w:val="2"/>
-        </w:numPr>
-      </w:pPr>
-      <w:r>
-        <w:rPr>
-          <w:rStyle w:val="VerbatimChar"/>
-        </w:rPr>
-        <w:t>GET</w:t>
-      </w:r>
-    </w:p>
-    <w:p>
-      <w:pPr>
-        <w:pStyle w:val="4"/>
-      </w:pPr>
-      <w:bookmarkStart w:id="67" w:name="请求参数-15"/>
-      <w:bookmarkEnd w:id="67"/>
       <w:r>
         <w:t>请求参数</w:t>
       </w:r>
@@ -9620,8 +9620,8 @@
             <w:pPr>
               <w:pStyle w:val="Compact"/>
             </w:pPr>
-            <w:bookmarkStart w:id="68" w:name="返回示例-15"/>
-            <w:bookmarkEnd w:id="68"/>
+            <w:bookmarkStart w:id="67" w:name="返回示例-15"/>
+            <w:bookmarkEnd w:id="67"/>
             <w:r>
               <w:t>参数名</w:t>
             </w:r>
@@ -10249,7 +10249,6 @@
       <w:pPr>
         <w:pStyle w:val="3"/>
         <w:rPr>
-          <w:rFonts w:hint="eastAsia"/>
           <w:lang w:eastAsia="zh-CN"/>
         </w:rPr>
       </w:pPr>
@@ -11179,8 +11178,8 @@
       <w:pPr>
         <w:pStyle w:val="2"/>
       </w:pPr>
-      <w:bookmarkStart w:id="69" w:name="stock-controller-股票查询模块接口详情"/>
-      <w:bookmarkEnd w:id="69"/>
+      <w:bookmarkStart w:id="68" w:name="stock-controller-股票查询模块接口详情"/>
+      <w:bookmarkEnd w:id="68"/>
       <w:r>
         <w:lastRenderedPageBreak/>
         <w:t xml:space="preserve">stock-controller: </w:t>
@@ -11196,18 +11195,70 @@
           <w:lang w:eastAsia="zh-CN"/>
         </w:rPr>
       </w:pPr>
-      <w:bookmarkStart w:id="70" w:name="获取股票列表"/>
+      <w:bookmarkStart w:id="69" w:name="获取股票列表"/>
+      <w:bookmarkEnd w:id="69"/>
+      <w:r>
+        <w:rPr>
+          <w:lang w:eastAsia="zh-CN"/>
+        </w:rPr>
+        <w:t>获得某个股票历史日</w:t>
+      </w:r>
+      <w:r>
+        <w:rPr>
+          <w:lang w:eastAsia="zh-CN"/>
+        </w:rPr>
+        <w:t>K</w:t>
+      </w:r>
+      <w:r>
+        <w:rPr>
+          <w:lang w:eastAsia="zh-CN"/>
+        </w:rPr>
+        <w:t>线数据</w:t>
+      </w:r>
+      <w:r>
+        <w:rPr>
+          <w:lang w:eastAsia="zh-CN"/>
+        </w:rPr>
+        <w:t>*</w:t>
+      </w:r>
+    </w:p>
+    <w:p>
+      <w:pPr>
+        <w:pStyle w:val="4"/>
+        <w:rPr>
+          <w:lang w:eastAsia="zh-CN"/>
+        </w:rPr>
+      </w:pPr>
+      <w:bookmarkStart w:id="70" w:name="简要描述-7"/>
       <w:bookmarkEnd w:id="70"/>
       <w:r>
         <w:rPr>
           <w:lang w:eastAsia="zh-CN"/>
         </w:rPr>
-        <w:t>获得某个股票历史日</w:t>
-      </w:r>
-      <w:r>
+        <w:t>简要描述：</w:t>
+      </w:r>
+    </w:p>
+    <w:p>
+      <w:pPr>
+        <w:pStyle w:val="Compact"/>
+        <w:numPr>
+          <w:ilvl w:val="0"/>
+          <w:numId w:val="30"/>
+        </w:numPr>
         <w:rPr>
           <w:lang w:eastAsia="zh-CN"/>
         </w:rPr>
+      </w:pPr>
+      <w:r>
+        <w:rPr>
+          <w:lang w:eastAsia="zh-CN"/>
+        </w:rPr>
+        <w:t>返回从某个日期开始（包括），到某个日期结束（包含）的股票日</w:t>
+      </w:r>
+      <w:r>
+        <w:rPr>
+          <w:lang w:eastAsia="zh-CN"/>
+        </w:rPr>
         <w:t>K</w:t>
       </w:r>
       <w:r>
@@ -11216,65 +11267,13 @@
         </w:rPr>
         <w:t>线数据</w:t>
       </w:r>
-      <w:r>
-        <w:rPr>
-          <w:lang w:eastAsia="zh-CN"/>
-        </w:rPr>
-        <w:t>*</w:t>
-      </w:r>
     </w:p>
     <w:p>
       <w:pPr>
         <w:pStyle w:val="4"/>
-        <w:rPr>
-          <w:lang w:eastAsia="zh-CN"/>
-        </w:rPr>
-      </w:pPr>
-      <w:bookmarkStart w:id="71" w:name="简要描述-7"/>
+      </w:pPr>
+      <w:bookmarkStart w:id="71" w:name="请求url-7"/>
       <w:bookmarkEnd w:id="71"/>
-      <w:r>
-        <w:rPr>
-          <w:lang w:eastAsia="zh-CN"/>
-        </w:rPr>
-        <w:t>简要描述：</w:t>
-      </w:r>
-    </w:p>
-    <w:p>
-      <w:pPr>
-        <w:pStyle w:val="Compact"/>
-        <w:numPr>
-          <w:ilvl w:val="0"/>
-          <w:numId w:val="30"/>
-        </w:numPr>
-        <w:rPr>
-          <w:lang w:eastAsia="zh-CN"/>
-        </w:rPr>
-      </w:pPr>
-      <w:r>
-        <w:rPr>
-          <w:lang w:eastAsia="zh-CN"/>
-        </w:rPr>
-        <w:t>返回从某个日期开始（包括），到某个日期结束（包含）的股票日</w:t>
-      </w:r>
-      <w:r>
-        <w:rPr>
-          <w:lang w:eastAsia="zh-CN"/>
-        </w:rPr>
-        <w:t>K</w:t>
-      </w:r>
-      <w:r>
-        <w:rPr>
-          <w:lang w:eastAsia="zh-CN"/>
-        </w:rPr>
-        <w:t>线数据</w:t>
-      </w:r>
-    </w:p>
-    <w:p>
-      <w:pPr>
-        <w:pStyle w:val="4"/>
-      </w:pPr>
-      <w:bookmarkStart w:id="72" w:name="请求url-7"/>
-      <w:bookmarkEnd w:id="72"/>
       <w:r>
         <w:t>请求</w:t>
       </w:r>
@@ -11311,33 +11310,33 @@
       <w:pPr>
         <w:pStyle w:val="4"/>
       </w:pPr>
-      <w:bookmarkStart w:id="73" w:name="请求方式-7"/>
+      <w:bookmarkStart w:id="72" w:name="请求方式-7"/>
+      <w:bookmarkEnd w:id="72"/>
+      <w:r>
+        <w:t>请求方式：</w:t>
+      </w:r>
+    </w:p>
+    <w:p>
+      <w:pPr>
+        <w:pStyle w:val="Compact"/>
+        <w:numPr>
+          <w:ilvl w:val="0"/>
+          <w:numId w:val="32"/>
+        </w:numPr>
+      </w:pPr>
+      <w:r>
+        <w:rPr>
+          <w:rStyle w:val="VerbatimChar"/>
+        </w:rPr>
+        <w:t>GET</w:t>
+      </w:r>
+    </w:p>
+    <w:p>
+      <w:pPr>
+        <w:pStyle w:val="4"/>
+      </w:pPr>
+      <w:bookmarkStart w:id="73" w:name="请求参数-7"/>
       <w:bookmarkEnd w:id="73"/>
-      <w:r>
-        <w:t>请求方式：</w:t>
-      </w:r>
-    </w:p>
-    <w:p>
-      <w:pPr>
-        <w:pStyle w:val="Compact"/>
-        <w:numPr>
-          <w:ilvl w:val="0"/>
-          <w:numId w:val="32"/>
-        </w:numPr>
-      </w:pPr>
-      <w:r>
-        <w:rPr>
-          <w:rStyle w:val="VerbatimChar"/>
-        </w:rPr>
-        <w:t>GET</w:t>
-      </w:r>
-    </w:p>
-    <w:p>
-      <w:pPr>
-        <w:pStyle w:val="4"/>
-      </w:pPr>
-      <w:bookmarkStart w:id="74" w:name="请求参数-7"/>
-      <w:bookmarkEnd w:id="74"/>
       <w:r>
         <w:t>请求参数</w:t>
       </w:r>
@@ -11987,8 +11986,8 @@
       <w:pPr>
         <w:pStyle w:val="4"/>
       </w:pPr>
-      <w:bookmarkStart w:id="75" w:name="返回示例-7"/>
-      <w:bookmarkEnd w:id="75"/>
+      <w:bookmarkStart w:id="74" w:name="返回示例-7"/>
+      <w:bookmarkEnd w:id="74"/>
       <w:r>
         <w:t>返回示例</w:t>
       </w:r>
@@ -12490,33 +12489,66 @@
       <w:pPr>
         <w:pStyle w:val="3"/>
         <w:rPr>
-          <w:rFonts w:hint="eastAsia"/>
           <w:lang w:eastAsia="zh-CN"/>
         </w:rPr>
       </w:pPr>
-      <w:bookmarkStart w:id="76" w:name="根据股票代码查找股票数据"/>
+      <w:bookmarkStart w:id="75" w:name="根据股票代码查找股票数据"/>
+      <w:bookmarkEnd w:id="75"/>
+      <w:r>
+        <w:rPr>
+          <w:lang w:eastAsia="zh-CN"/>
+        </w:rPr>
+        <w:t>获取当日股票交易数据</w:t>
+      </w:r>
+    </w:p>
+    <w:p>
+      <w:pPr>
+        <w:pStyle w:val="4"/>
+        <w:rPr>
+          <w:lang w:eastAsia="zh-CN"/>
+        </w:rPr>
+      </w:pPr>
+      <w:bookmarkStart w:id="76" w:name="简要描述-8"/>
       <w:bookmarkEnd w:id="76"/>
       <w:r>
         <w:rPr>
           <w:lang w:eastAsia="zh-CN"/>
         </w:rPr>
+        <w:t>简要描述：</w:t>
+      </w:r>
+    </w:p>
+    <w:p>
+      <w:pPr>
+        <w:pStyle w:val="Compact"/>
+        <w:numPr>
+          <w:ilvl w:val="0"/>
+          <w:numId w:val="34"/>
+        </w:numPr>
+        <w:rPr>
+          <w:lang w:eastAsia="zh-CN"/>
+        </w:rPr>
+      </w:pPr>
+      <w:r>
+        <w:rPr>
+          <w:lang w:eastAsia="zh-CN"/>
+        </w:rPr>
         <w:t>获取当日股票交易数据</w:t>
       </w:r>
     </w:p>
     <w:p>
       <w:pPr>
         <w:pStyle w:val="4"/>
-        <w:rPr>
-          <w:lang w:eastAsia="zh-CN"/>
-        </w:rPr>
-      </w:pPr>
-      <w:bookmarkStart w:id="77" w:name="简要描述-8"/>
+      </w:pPr>
+      <w:bookmarkStart w:id="77" w:name="请求url-8"/>
       <w:bookmarkEnd w:id="77"/>
       <w:r>
-        <w:rPr>
-          <w:lang w:eastAsia="zh-CN"/>
-        </w:rPr>
-        <w:t>简要描述：</w:t>
+        <w:t>请求</w:t>
+      </w:r>
+      <w:r>
+        <w:t>URL</w:t>
+      </w:r>
+      <w:r>
+        <w:t>：</w:t>
       </w:r>
     </w:p>
     <w:p>
@@ -12524,33 +12556,30 @@
         <w:pStyle w:val="Compact"/>
         <w:numPr>
           <w:ilvl w:val="0"/>
-          <w:numId w:val="34"/>
-        </w:numPr>
-        <w:rPr>
-          <w:lang w:eastAsia="zh-CN"/>
-        </w:rPr>
-      </w:pPr>
-      <w:r>
-        <w:rPr>
-          <w:lang w:eastAsia="zh-CN"/>
-        </w:rPr>
-        <w:t>获取当日股票交易数据</w:t>
+          <w:numId w:val="35"/>
+        </w:numPr>
+      </w:pPr>
+      <w:r>
+        <w:rPr>
+          <w:rStyle w:val="VerbatimChar"/>
+        </w:rPr>
+        <w:t>/api/stock/</w:t>
+      </w:r>
+      <w:r>
+        <w:rPr>
+          <w:rStyle w:val="VerbatimChar"/>
+        </w:rPr>
+        <w:t>getTodayAll</w:t>
       </w:r>
     </w:p>
     <w:p>
       <w:pPr>
         <w:pStyle w:val="4"/>
       </w:pPr>
-      <w:bookmarkStart w:id="78" w:name="请求url-8"/>
+      <w:bookmarkStart w:id="78" w:name="请求方式-8"/>
       <w:bookmarkEnd w:id="78"/>
       <w:r>
-        <w:t>请求</w:t>
-      </w:r>
-      <w:r>
-        <w:t>URL</w:t>
-      </w:r>
-      <w:r>
-        <w:t>：</w:t>
+        <w:t>请求方式：</w:t>
       </w:r>
     </w:p>
     <w:p>
@@ -12558,53 +12587,22 @@
         <w:pStyle w:val="Compact"/>
         <w:numPr>
           <w:ilvl w:val="0"/>
-          <w:numId w:val="35"/>
-        </w:numPr>
-      </w:pPr>
-      <w:r>
-        <w:rPr>
-          <w:rStyle w:val="VerbatimChar"/>
-        </w:rPr>
-        <w:t>/api/stock/</w:t>
-      </w:r>
-      <w:r>
-        <w:rPr>
-          <w:rStyle w:val="VerbatimChar"/>
-        </w:rPr>
-        <w:t>getTodayAll</w:t>
+          <w:numId w:val="36"/>
+        </w:numPr>
+      </w:pPr>
+      <w:r>
+        <w:rPr>
+          <w:rStyle w:val="VerbatimChar"/>
+        </w:rPr>
+        <w:t>GET</w:t>
       </w:r>
     </w:p>
     <w:p>
       <w:pPr>
         <w:pStyle w:val="4"/>
       </w:pPr>
-      <w:bookmarkStart w:id="79" w:name="请求方式-8"/>
+      <w:bookmarkStart w:id="79" w:name="请求参数-8"/>
       <w:bookmarkEnd w:id="79"/>
-      <w:r>
-        <w:t>请求方式：</w:t>
-      </w:r>
-    </w:p>
-    <w:p>
-      <w:pPr>
-        <w:pStyle w:val="Compact"/>
-        <w:numPr>
-          <w:ilvl w:val="0"/>
-          <w:numId w:val="36"/>
-        </w:numPr>
-      </w:pPr>
-      <w:r>
-        <w:rPr>
-          <w:rStyle w:val="VerbatimChar"/>
-        </w:rPr>
-        <w:t>GET</w:t>
-      </w:r>
-    </w:p>
-    <w:p>
-      <w:pPr>
-        <w:pStyle w:val="4"/>
-      </w:pPr>
-      <w:bookmarkStart w:id="80" w:name="请求参数-8"/>
-      <w:bookmarkEnd w:id="80"/>
       <w:r>
         <w:t>请求参数</w:t>
       </w:r>
@@ -13017,7 +13015,6 @@
               <w:pStyle w:val="Compact"/>
               <w:rPr>
                 <w:rStyle w:val="VerbatimChar"/>
-                <w:rFonts w:hint="eastAsia"/>
                 <w:lang w:eastAsia="zh-CN"/>
               </w:rPr>
             </w:pPr>
@@ -13037,8 +13034,8 @@
       <w:pPr>
         <w:pStyle w:val="4"/>
       </w:pPr>
-      <w:bookmarkStart w:id="81" w:name="返回示例-8"/>
-      <w:bookmarkEnd w:id="81"/>
+      <w:bookmarkStart w:id="80" w:name="返回示例-8"/>
+      <w:bookmarkEnd w:id="80"/>
       <w:r>
         <w:t>返回示例</w:t>
       </w:r>
@@ -13612,39 +13609,72 @@
       <w:pPr>
         <w:pStyle w:val="3"/>
         <w:rPr>
-          <w:rFonts w:hint="eastAsia"/>
           <w:lang w:eastAsia="zh-CN"/>
         </w:rPr>
       </w:pPr>
-      <w:bookmarkStart w:id="82" w:name="根据股票名称查找股票数据"/>
+      <w:bookmarkStart w:id="81" w:name="根据股票名称查找股票数据"/>
+      <w:bookmarkEnd w:id="81"/>
+      <w:r>
+        <w:rPr>
+          <w:lang w:eastAsia="zh-CN"/>
+        </w:rPr>
+        <w:t>获取某日值得关注的股票</w:t>
+      </w:r>
+      <w:r>
+        <w:rPr>
+          <w:lang w:eastAsia="zh-CN"/>
+        </w:rPr>
+        <w:t>*</w:t>
+      </w:r>
+    </w:p>
+    <w:p>
+      <w:pPr>
+        <w:pStyle w:val="4"/>
+        <w:rPr>
+          <w:lang w:eastAsia="zh-CN"/>
+        </w:rPr>
+      </w:pPr>
+      <w:bookmarkStart w:id="82" w:name="简要描述-9"/>
       <w:bookmarkEnd w:id="82"/>
       <w:r>
         <w:rPr>
           <w:lang w:eastAsia="zh-CN"/>
         </w:rPr>
+        <w:t>简要描述：</w:t>
+      </w:r>
+    </w:p>
+    <w:p>
+      <w:pPr>
+        <w:pStyle w:val="Compact"/>
+        <w:numPr>
+          <w:ilvl w:val="0"/>
+          <w:numId w:val="38"/>
+        </w:numPr>
+        <w:rPr>
+          <w:lang w:eastAsia="zh-CN"/>
+        </w:rPr>
+      </w:pPr>
+      <w:r>
+        <w:rPr>
+          <w:lang w:eastAsia="zh-CN"/>
+        </w:rPr>
         <w:t>获取某日值得关注的股票</w:t>
       </w:r>
-      <w:r>
-        <w:rPr>
-          <w:lang w:eastAsia="zh-CN"/>
-        </w:rPr>
-        <w:t>*</w:t>
-      </w:r>
     </w:p>
     <w:p>
       <w:pPr>
         <w:pStyle w:val="4"/>
-        <w:rPr>
-          <w:lang w:eastAsia="zh-CN"/>
-        </w:rPr>
-      </w:pPr>
-      <w:bookmarkStart w:id="83" w:name="简要描述-9"/>
+      </w:pPr>
+      <w:bookmarkStart w:id="83" w:name="请求url-9"/>
       <w:bookmarkEnd w:id="83"/>
       <w:r>
-        <w:rPr>
-          <w:lang w:eastAsia="zh-CN"/>
-        </w:rPr>
-        <w:t>简要描述：</w:t>
+        <w:t>请求</w:t>
+      </w:r>
+      <w:r>
+        <w:t>URL</w:t>
+      </w:r>
+      <w:r>
+        <w:t>：</w:t>
       </w:r>
     </w:p>
     <w:p>
@@ -13652,33 +13682,30 @@
         <w:pStyle w:val="Compact"/>
         <w:numPr>
           <w:ilvl w:val="0"/>
-          <w:numId w:val="38"/>
-        </w:numPr>
-        <w:rPr>
-          <w:lang w:eastAsia="zh-CN"/>
-        </w:rPr>
-      </w:pPr>
-      <w:r>
-        <w:rPr>
-          <w:lang w:eastAsia="zh-CN"/>
-        </w:rPr>
-        <w:t>获取某日值得关注的股票</w:t>
+          <w:numId w:val="39"/>
+        </w:numPr>
+      </w:pPr>
+      <w:r>
+        <w:rPr>
+          <w:rStyle w:val="VerbatimChar"/>
+        </w:rPr>
+        <w:t>/api/stock/</w:t>
+      </w:r>
+      <w:r>
+        <w:rPr>
+          <w:rStyle w:val="VerbatimChar"/>
+        </w:rPr>
+        <w:t>getTopList</w:t>
       </w:r>
     </w:p>
     <w:p>
       <w:pPr>
         <w:pStyle w:val="4"/>
       </w:pPr>
-      <w:bookmarkStart w:id="84" w:name="请求url-9"/>
+      <w:bookmarkStart w:id="84" w:name="请求方式-9"/>
       <w:bookmarkEnd w:id="84"/>
       <w:r>
-        <w:t>请求</w:t>
-      </w:r>
-      <w:r>
-        <w:t>URL</w:t>
-      </w:r>
-      <w:r>
-        <w:t>：</w:t>
+        <w:t>请求方式：</w:t>
       </w:r>
     </w:p>
     <w:p>
@@ -13686,53 +13713,22 @@
         <w:pStyle w:val="Compact"/>
         <w:numPr>
           <w:ilvl w:val="0"/>
-          <w:numId w:val="39"/>
-        </w:numPr>
-      </w:pPr>
-      <w:r>
-        <w:rPr>
-          <w:rStyle w:val="VerbatimChar"/>
-        </w:rPr>
-        <w:t>/api/stock/</w:t>
-      </w:r>
-      <w:r>
-        <w:rPr>
-          <w:rStyle w:val="VerbatimChar"/>
-        </w:rPr>
-        <w:t>getTopList</w:t>
+          <w:numId w:val="40"/>
+        </w:numPr>
+      </w:pPr>
+      <w:r>
+        <w:rPr>
+          <w:rStyle w:val="VerbatimChar"/>
+        </w:rPr>
+        <w:t>GET</w:t>
       </w:r>
     </w:p>
     <w:p>
       <w:pPr>
         <w:pStyle w:val="4"/>
       </w:pPr>
-      <w:bookmarkStart w:id="85" w:name="请求方式-9"/>
+      <w:bookmarkStart w:id="85" w:name="请求参数-9"/>
       <w:bookmarkEnd w:id="85"/>
-      <w:r>
-        <w:t>请求方式：</w:t>
-      </w:r>
-    </w:p>
-    <w:p>
-      <w:pPr>
-        <w:pStyle w:val="Compact"/>
-        <w:numPr>
-          <w:ilvl w:val="0"/>
-          <w:numId w:val="40"/>
-        </w:numPr>
-      </w:pPr>
-      <w:r>
-        <w:rPr>
-          <w:rStyle w:val="VerbatimChar"/>
-        </w:rPr>
-        <w:t>GET</w:t>
-      </w:r>
-    </w:p>
-    <w:p>
-      <w:pPr>
-        <w:pStyle w:val="4"/>
-      </w:pPr>
-      <w:bookmarkStart w:id="86" w:name="请求参数-9"/>
-      <w:bookmarkEnd w:id="86"/>
       <w:r>
         <w:t>请求参数</w:t>
       </w:r>
@@ -13979,7 +13975,6 @@
             <w:pPr>
               <w:pStyle w:val="Compact"/>
               <w:rPr>
-                <w:rFonts w:hint="eastAsia"/>
                 <w:lang w:eastAsia="zh-CN"/>
               </w:rPr>
             </w:pPr>
@@ -14069,8 +14064,8 @@
       <w:pPr>
         <w:pStyle w:val="4"/>
       </w:pPr>
-      <w:bookmarkStart w:id="87" w:name="返回示例-9"/>
-      <w:bookmarkEnd w:id="87"/>
+      <w:bookmarkStart w:id="86" w:name="返回示例-9"/>
+      <w:bookmarkEnd w:id="86"/>
       <w:r>
         <w:t>返回示例</w:t>
       </w:r>
@@ -14301,6 +14296,60 @@
           <w:rStyle w:val="VerbatimChar"/>
         </w:rPr>
         <w:t xml:space="preserve">  "date": "yyyy-MM-dd"</w:t>
+      </w:r>
+      <w:r>
+        <w:rPr>
+          <w:rStyle w:val="VerbatimChar"/>
+        </w:rPr>
+        <w:t>,</w:t>
+      </w:r>
+    </w:p>
+    <w:p>
+      <w:pPr>
+        <w:pStyle w:val="SourceCode"/>
+        <w:numPr>
+          <w:ilvl w:val="0"/>
+          <w:numId w:val="1"/>
+        </w:numPr>
+        <w:rPr>
+          <w:rFonts w:ascii="Consolas" w:hAnsi="Consolas"/>
+          <w:sz w:val="22"/>
+        </w:rPr>
+      </w:pPr>
+      <w:r>
+        <w:rPr>
+          <w:rFonts w:ascii="Consolas" w:hAnsi="Consolas"/>
+          <w:sz w:val="22"/>
+        </w:rPr>
+        <w:t xml:space="preserve">  </w:t>
+      </w:r>
+      <w:r>
+        <w:rPr>
+          <w:rFonts w:ascii="Consolas" w:hAnsi="Consolas"/>
+          <w:sz w:val="22"/>
+        </w:rPr>
+        <w:t>"trade": 0,</w:t>
+      </w:r>
+      <w:bookmarkStart w:id="87" w:name="_GoBack"/>
+      <w:bookmarkEnd w:id="87"/>
+    </w:p>
+    <w:p>
+      <w:pPr>
+        <w:pStyle w:val="SourceCode"/>
+        <w:numPr>
+          <w:ilvl w:val="0"/>
+          <w:numId w:val="1"/>
+        </w:numPr>
+        <w:rPr>
+          <w:rStyle w:val="VerbatimChar"/>
+        </w:rPr>
+      </w:pPr>
+      <w:r>
+        <w:rPr>
+          <w:rFonts w:ascii="Consolas" w:hAnsi="Consolas"/>
+          <w:sz w:val="22"/>
+        </w:rPr>
+        <w:t xml:space="preserve">  "turnoverratio": 0</w:t>
       </w:r>
     </w:p>
     <w:p>
@@ -14812,6 +14861,7 @@
         <w:rPr>
           <w:rStyle w:val="VerbatimChar"/>
         </w:rPr>
+        <w:lastRenderedPageBreak/>
         <w:t>[</w:t>
       </w:r>
     </w:p>
@@ -14848,7 +14898,6 @@
         <w:rPr>
           <w:rStyle w:val="VerbatimChar"/>
         </w:rPr>
-        <w:lastRenderedPageBreak/>
         <w:t>]</w:t>
       </w:r>
     </w:p>

</xml_diff>